<commit_message>
Mid level file merged
</commit_message>
<xml_diff>
--- a/DevOps-Study/Networking/Networking.docx
+++ b/DevOps-Study/Networking/Networking.docx
@@ -854,27 +854,7 @@
           <w:szCs w:val="22"/>
           <w:lang w:eastAsia="en-US" w:bidi="ar-SA"/>
         </w:rPr>
-        <w:t xml:space="preserve">CIDR, which stands for Classless Inter-Domain Routing, is a method </w:t>
-      </w:r>
-      <w:r>
-        <w:rPr>
-          <w:rFonts w:eastAsia="Calibri" w:cs="" w:cstheme="minorBidi" w:eastAsiaTheme="minorAscii"/>
-          <w:color w:val="auto"/>
-          <w:sz w:val="22"/>
-          <w:szCs w:val="22"/>
-          <w:lang w:eastAsia="en-US" w:bidi="ar-SA"/>
-        </w:rPr>
-        <w:t xml:space="preserve">to </w:t>
-      </w:r>
-      <w:r>
-        <w:rPr>
-          <w:rFonts w:eastAsia="Calibri" w:cs="" w:cstheme="minorBidi" w:eastAsiaTheme="minorAscii"/>
-          <w:color w:val="auto"/>
-          <w:sz w:val="22"/>
-          <w:szCs w:val="22"/>
-          <w:lang w:eastAsia="en-US" w:bidi="ar-SA"/>
-        </w:rPr>
-        <w:t xml:space="preserve">specify IP addresses and their routing on the internet. CIDR was introduced to overcome the limitations of the traditional IP addressing system, which was based on classes (Class A, B, and C).        </w:t>
+        <w:t xml:space="preserve">CIDR, which stands for Classless Inter-Domain Routing, is a method to specify IP addresses and their routing on the internet. CIDR was introduced to overcome the limitations of the traditional IP addressing system, which was based on classes (Class A, B, and C).        </w:t>
       </w:r>
       <w:bookmarkStart w:id="1" w:name="_Int_3FWwcX3e"/>
       <w:bookmarkEnd w:id="1"/>
@@ -1233,6 +1213,31 @@
       <w:r>
         <w:rPr/>
         <w:t>A MAC address is a hardware address for network communication, while an IP address is a logical address for identifying devices in a network.</w:t>
+      </w:r>
+    </w:p>
+    <w:p>
+      <w:pPr>
+        <w:pStyle w:val="Normal"/>
+        <w:numPr>
+          <w:ilvl w:val="0"/>
+          <w:numId w:val="7"/>
+        </w:numPr>
+        <w:rPr/>
+      </w:pPr>
+      <w:r>
+        <w:rPr>
+          <w:b/>
+          <w:bCs/>
+        </w:rPr>
+        <w:t>Q: What is a VLAN and how does it work?</w:t>
+        <w:br/>
+      </w:r>
+      <w:r>
+        <w:rPr>
+          <w:b w:val="false"/>
+          <w:bCs w:val="false"/>
+        </w:rPr>
+        <w:t>A VLAN (Virtual Local Area Network) is a logical grouping of devices within a physical network, created to segment and isolate network traffic. VLANs operate at the Data Link layer and use tagging (IEEE 802.1Q) to identify and manage traffic for different VLANs on the same physical network infrastructure.</w:t>
       </w:r>
     </w:p>
     <w:p>

</xml_diff>